<commit_message>
updated cover letter for GCPS position
</commit_message>
<xml_diff>
--- a/Cover Letter/CAROLYN E. YOUNG - Cover Letter - GCPS.docx
+++ b/Cover Letter/CAROLYN E. YOUNG - Cover Letter - GCPS.docx
@@ -151,580 +151,639 @@
     </w:p>
     <w:p>
       <w:pPr>
+        <w:spacing w:after="0"/>
+        <w:rPr>
+          <w:rFonts w:ascii="Times New Roman" w:hAnsi="Times New Roman" w:cs="Times New Roman"/>
+          <w:sz w:val="20"/>
+          <w:szCs w:val="20"/>
+        </w:rPr>
+      </w:pPr>
+      <w:r>
+        <w:rPr>
+          <w:rFonts w:ascii="Times New Roman" w:hAnsi="Times New Roman" w:cs="Times New Roman"/>
+          <w:sz w:val="20"/>
+          <w:szCs w:val="20"/>
+        </w:rPr>
+        <w:t>April 21, 2021</w:t>
+      </w:r>
+    </w:p>
+    <w:p>
+      <w:pPr>
+        <w:spacing w:after="0"/>
+        <w:rPr>
+          <w:rFonts w:ascii="Times New Roman" w:hAnsi="Times New Roman" w:cs="Times New Roman"/>
+          <w:sz w:val="20"/>
+          <w:szCs w:val="20"/>
+        </w:rPr>
+      </w:pPr>
+    </w:p>
+    <w:p>
+      <w:pPr>
+        <w:spacing w:after="0"/>
+        <w:rPr>
+          <w:rFonts w:ascii="Times New Roman" w:hAnsi="Times New Roman" w:cs="Times New Roman"/>
+          <w:sz w:val="20"/>
+          <w:szCs w:val="20"/>
+        </w:rPr>
+      </w:pPr>
+    </w:p>
+    <w:p>
+      <w:pPr>
+        <w:spacing w:after="0"/>
+        <w:rPr>
+          <w:rFonts w:ascii="Times New Roman" w:hAnsi="Times New Roman" w:cs="Times New Roman"/>
+          <w:sz w:val="20"/>
+          <w:szCs w:val="20"/>
+        </w:rPr>
+      </w:pPr>
+      <w:r>
+        <w:rPr>
+          <w:rFonts w:ascii="Times New Roman" w:hAnsi="Times New Roman" w:cs="Times New Roman"/>
+          <w:sz w:val="20"/>
+          <w:szCs w:val="20"/>
+        </w:rPr>
+        <w:t>Human Resources</w:t>
+      </w:r>
+    </w:p>
+    <w:p>
+      <w:pPr>
+        <w:spacing w:after="0"/>
+        <w:rPr>
+          <w:rFonts w:ascii="Times New Roman" w:hAnsi="Times New Roman" w:cs="Times New Roman"/>
+          <w:sz w:val="20"/>
+          <w:szCs w:val="20"/>
+        </w:rPr>
+      </w:pPr>
+      <w:r>
+        <w:rPr>
+          <w:rFonts w:ascii="Times New Roman" w:hAnsi="Times New Roman" w:cs="Times New Roman"/>
+          <w:sz w:val="20"/>
+          <w:szCs w:val="20"/>
+        </w:rPr>
+        <w:t>Gwinnett County Public Schools</w:t>
+      </w:r>
+    </w:p>
+    <w:p>
+      <w:pPr>
+        <w:spacing w:after="0"/>
+        <w:rPr>
+          <w:rFonts w:ascii="Times New Roman" w:hAnsi="Times New Roman" w:cs="Times New Roman"/>
+          <w:sz w:val="20"/>
+          <w:szCs w:val="20"/>
+        </w:rPr>
+      </w:pPr>
+      <w:r>
+        <w:rPr>
+          <w:rFonts w:ascii="Times New Roman" w:hAnsi="Times New Roman" w:cs="Times New Roman"/>
+          <w:sz w:val="20"/>
+          <w:szCs w:val="20"/>
+        </w:rPr>
+        <w:t>437 Old Peachtree Road, N.W.</w:t>
+      </w:r>
+    </w:p>
+    <w:p>
+      <w:pPr>
+        <w:spacing w:after="0"/>
+        <w:rPr>
+          <w:rFonts w:ascii="Times New Roman" w:hAnsi="Times New Roman" w:cs="Times New Roman"/>
+          <w:sz w:val="20"/>
+          <w:szCs w:val="20"/>
+        </w:rPr>
+      </w:pPr>
+      <w:r>
+        <w:rPr>
+          <w:rFonts w:ascii="Times New Roman" w:hAnsi="Times New Roman" w:cs="Times New Roman"/>
+          <w:sz w:val="20"/>
+          <w:szCs w:val="20"/>
+        </w:rPr>
+        <w:t>Suwanee, GA</w:t>
+      </w:r>
+      <w:r>
+        <w:rPr>
+          <w:rFonts w:ascii="Times New Roman" w:hAnsi="Times New Roman" w:cs="Times New Roman"/>
+          <w:sz w:val="20"/>
+          <w:szCs w:val="20"/>
+        </w:rPr>
+        <w:t xml:space="preserve"> 30024</w:t>
+      </w:r>
+    </w:p>
+    <w:p>
+      <w:pPr>
+        <w:spacing w:after="0"/>
+        <w:rPr>
+          <w:rFonts w:ascii="Times New Roman" w:hAnsi="Times New Roman" w:cs="Times New Roman"/>
+          <w:sz w:val="20"/>
+          <w:szCs w:val="20"/>
+        </w:rPr>
+      </w:pPr>
+    </w:p>
+    <w:p>
+      <w:pPr>
+        <w:spacing w:after="0"/>
+        <w:rPr>
+          <w:rFonts w:ascii="Times New Roman" w:hAnsi="Times New Roman" w:cs="Times New Roman"/>
+          <w:sz w:val="20"/>
+          <w:szCs w:val="20"/>
+        </w:rPr>
+      </w:pPr>
+      <w:r>
+        <w:rPr>
+          <w:rFonts w:ascii="Times New Roman" w:hAnsi="Times New Roman" w:cs="Times New Roman"/>
+          <w:sz w:val="20"/>
+          <w:szCs w:val="20"/>
+        </w:rPr>
+        <w:t>Dear Hiring Manager,</w:t>
+      </w:r>
+    </w:p>
+    <w:p>
+      <w:pPr>
+        <w:spacing w:after="0"/>
+        <w:rPr>
+          <w:rFonts w:ascii="Times New Roman" w:hAnsi="Times New Roman" w:cs="Times New Roman"/>
+          <w:sz w:val="20"/>
+          <w:szCs w:val="20"/>
+        </w:rPr>
+      </w:pPr>
+    </w:p>
+    <w:p>
+      <w:pPr>
+        <w:spacing w:after="0"/>
+        <w:ind w:right="-144"/>
+        <w:rPr>
+          <w:rFonts w:ascii="Times New Roman" w:eastAsia="Times New Roman" w:hAnsi="Times New Roman" w:cs="Times New Roman"/>
+          <w:sz w:val="20"/>
+          <w:szCs w:val="20"/>
+        </w:rPr>
+      </w:pPr>
+      <w:r>
+        <w:rPr>
+          <w:rFonts w:ascii="Times New Roman" w:eastAsia="Times New Roman" w:hAnsi="Times New Roman" w:cs="Times New Roman"/>
+          <w:sz w:val="20"/>
+          <w:szCs w:val="20"/>
+        </w:rPr>
+        <w:t xml:space="preserve">I would like to express my interest in the </w:t>
+      </w:r>
+      <w:r>
+        <w:rPr>
+          <w:rFonts w:ascii="Times New Roman" w:eastAsia="Times New Roman" w:hAnsi="Times New Roman" w:cs="Times New Roman"/>
+          <w:sz w:val="20"/>
+          <w:szCs w:val="20"/>
+        </w:rPr>
+        <w:t xml:space="preserve">Senior Programmer </w:t>
+      </w:r>
+      <w:r>
+        <w:rPr>
+          <w:rFonts w:ascii="Times New Roman" w:eastAsia="Times New Roman" w:hAnsi="Times New Roman" w:cs="Times New Roman"/>
+          <w:sz w:val="20"/>
+          <w:szCs w:val="20"/>
+        </w:rPr>
+        <w:t>Analyst</w:t>
+      </w:r>
+      <w:r>
+        <w:rPr>
+          <w:rFonts w:ascii="Times New Roman" w:eastAsia="Times New Roman" w:hAnsi="Times New Roman" w:cs="Times New Roman"/>
+          <w:sz w:val="20"/>
+          <w:szCs w:val="20"/>
+        </w:rPr>
+        <w:t xml:space="preserve">, Enterprise Analytics in the Office of Data Governance, </w:t>
+      </w:r>
+      <w:r>
+        <w:rPr>
+          <w:rFonts w:ascii="Times New Roman" w:eastAsia="Times New Roman" w:hAnsi="Times New Roman" w:cs="Times New Roman"/>
+          <w:sz w:val="20"/>
+          <w:szCs w:val="20"/>
+        </w:rPr>
+        <w:t xml:space="preserve">and the opportunity to apply my expertise in the industry. When reviewing the job description, I was thrilled to discover how well my experience aligns with your needs and requirements. I was drawn to apply because, from reviewing your company’s website, I feel your core mission and culture suit what I offer professionally. </w:t>
+      </w:r>
+    </w:p>
+    <w:p>
+      <w:pPr>
+        <w:spacing w:after="0"/>
+        <w:ind w:right="-144"/>
+        <w:rPr>
+          <w:rFonts w:ascii="Times New Roman" w:hAnsi="Times New Roman" w:cs="Times New Roman"/>
+          <w:sz w:val="20"/>
+          <w:szCs w:val="20"/>
+        </w:rPr>
+      </w:pPr>
+    </w:p>
+    <w:p>
+      <w:pPr>
+        <w:spacing w:after="0"/>
+        <w:ind w:right="-144"/>
+        <w:rPr>
+          <w:rFonts w:ascii="Times New Roman" w:eastAsia="Times New Roman" w:hAnsi="Times New Roman" w:cs="Times New Roman"/>
+          <w:sz w:val="20"/>
+          <w:szCs w:val="20"/>
+        </w:rPr>
+      </w:pPr>
+      <w:r>
+        <w:rPr>
+          <w:rFonts w:ascii="Times New Roman" w:hAnsi="Times New Roman" w:cs="Times New Roman"/>
+          <w:sz w:val="20"/>
+          <w:szCs w:val="20"/>
+        </w:rPr>
+        <w:t xml:space="preserve">In each role </w:t>
+      </w:r>
+      <w:r>
+        <w:rPr>
+          <w:rFonts w:ascii="Times New Roman" w:hAnsi="Times New Roman" w:cs="Times New Roman"/>
+          <w:sz w:val="20"/>
+          <w:szCs w:val="20"/>
+        </w:rPr>
+        <w:t>I have</w:t>
+      </w:r>
+      <w:r>
+        <w:rPr>
+          <w:rFonts w:ascii="Times New Roman" w:hAnsi="Times New Roman" w:cs="Times New Roman"/>
+          <w:sz w:val="20"/>
+          <w:szCs w:val="20"/>
+        </w:rPr>
+        <w:t xml:space="preserve"> held, performance goals were exceeded, and significant revenue gains were made. </w:t>
+      </w:r>
+      <w:r>
+        <w:rPr>
+          <w:rFonts w:ascii="Times New Roman" w:eastAsia="Times New Roman" w:hAnsi="Times New Roman" w:cs="Times New Roman"/>
+          <w:sz w:val="20"/>
+          <w:szCs w:val="20"/>
+        </w:rPr>
+        <w:t xml:space="preserve">I have developed a portfolio of skills, abilities, and instincts that drive me to excel in managing and developing relationships with key stakeholders and customers. </w:t>
+      </w:r>
+      <w:r>
+        <w:rPr>
+          <w:rFonts w:ascii="Times New Roman" w:hAnsi="Times New Roman" w:cs="Times New Roman"/>
+          <w:w w:val="105"/>
+          <w:sz w:val="20"/>
+          <w:szCs w:val="20"/>
+        </w:rPr>
+        <w:t xml:space="preserve">A significant skill of mine is applying </w:t>
+      </w:r>
+      <w:r>
+        <w:rPr>
+          <w:rFonts w:ascii="Times New Roman" w:eastAsia="Times New Roman" w:hAnsi="Times New Roman" w:cs="Times New Roman"/>
+          <w:sz w:val="20"/>
+          <w:szCs w:val="20"/>
+        </w:rPr>
+        <w:t xml:space="preserve">systems thinking to support organizational success by going above and beyond to achieve goals. Abilities applicable to this role comprise of strategic thinking and planning, </w:t>
+      </w:r>
+      <w:r>
+        <w:rPr>
+          <w:rFonts w:ascii="Times New Roman" w:eastAsia="Times New Roman" w:hAnsi="Times New Roman" w:cs="Times New Roman"/>
+          <w:sz w:val="20"/>
+          <w:szCs w:val="20"/>
+        </w:rPr>
+        <w:t xml:space="preserve">data analytics, gathering and documenting business requirements, utilizing business intelligence to design reports and dashboard reporting, </w:t>
+      </w:r>
+      <w:r>
+        <w:rPr>
+          <w:rFonts w:ascii="Times New Roman" w:eastAsia="Times New Roman" w:hAnsi="Times New Roman" w:cs="Times New Roman"/>
+          <w:sz w:val="20"/>
+          <w:szCs w:val="20"/>
+        </w:rPr>
+        <w:t>project planning and execution</w:t>
+      </w:r>
+      <w:r>
+        <w:rPr>
+          <w:rFonts w:ascii="Times New Roman" w:eastAsia="Times New Roman" w:hAnsi="Times New Roman" w:cs="Times New Roman"/>
+          <w:sz w:val="20"/>
+          <w:szCs w:val="20"/>
+        </w:rPr>
+        <w:t xml:space="preserve">, </w:t>
+      </w:r>
+      <w:r>
+        <w:rPr>
+          <w:rFonts w:ascii="Times New Roman" w:eastAsia="Times New Roman" w:hAnsi="Times New Roman" w:cs="Times New Roman"/>
+          <w:sz w:val="20"/>
+          <w:szCs w:val="20"/>
+        </w:rPr>
+        <w:t>managing multiple priorities</w:t>
+      </w:r>
+      <w:r>
+        <w:rPr>
+          <w:rFonts w:ascii="Times New Roman" w:eastAsia="Times New Roman" w:hAnsi="Times New Roman" w:cs="Times New Roman"/>
+          <w:sz w:val="20"/>
+          <w:szCs w:val="20"/>
+        </w:rPr>
+        <w:t xml:space="preserve">, </w:t>
+      </w:r>
+      <w:r>
+        <w:rPr>
+          <w:rFonts w:ascii="Times New Roman" w:eastAsia="Times New Roman" w:hAnsi="Times New Roman" w:cs="Times New Roman"/>
+          <w:sz w:val="20"/>
+          <w:szCs w:val="20"/>
+        </w:rPr>
+        <w:t xml:space="preserve">and handling confidential information. </w:t>
+      </w:r>
+    </w:p>
+    <w:p>
+      <w:pPr>
+        <w:pStyle w:val="yiv9035963061msonormal"/>
+        <w:spacing w:before="0" w:beforeAutospacing="0" w:after="0" w:afterAutospacing="0"/>
+        <w:rPr>
+          <w:sz w:val="20"/>
+          <w:szCs w:val="20"/>
+        </w:rPr>
+      </w:pPr>
+    </w:p>
+    <w:p>
+      <w:pPr>
+        <w:pStyle w:val="yiv9035963061msonormal"/>
+        <w:spacing w:before="0" w:beforeAutospacing="0" w:after="0" w:afterAutospacing="0"/>
+        <w:rPr>
+          <w:sz w:val="20"/>
+          <w:szCs w:val="20"/>
+        </w:rPr>
+      </w:pPr>
+      <w:r>
+        <w:rPr>
+          <w:sz w:val="20"/>
+          <w:szCs w:val="20"/>
+        </w:rPr>
+        <w:t xml:space="preserve">It is for these reasons that I believe I am the perfect candidate for the position at your organization. In assessing my qualifications, please consider the following: </w:t>
+      </w:r>
+    </w:p>
+    <w:p>
+      <w:pPr>
+        <w:pStyle w:val="yiv9035963061msonormal"/>
+        <w:spacing w:before="0" w:beforeAutospacing="0" w:after="0" w:afterAutospacing="0"/>
+        <w:rPr>
+          <w:sz w:val="20"/>
+          <w:szCs w:val="20"/>
+        </w:rPr>
+      </w:pPr>
+    </w:p>
+    <w:p>
+      <w:pPr>
+        <w:spacing w:after="0"/>
+        <w:contextualSpacing/>
+        <w:rPr>
+          <w:rFonts w:ascii="Times New Roman" w:hAnsi="Times New Roman" w:cs="Times New Roman"/>
+          <w:iCs/>
+          <w:sz w:val="20"/>
+          <w:szCs w:val="20"/>
+        </w:rPr>
+      </w:pPr>
+      <w:r>
+        <w:rPr>
+          <w:rFonts w:ascii="Times New Roman" w:eastAsia="Calibri" w:hAnsi="Times New Roman" w:cs="Times New Roman"/>
+          <w:b/>
+          <w:sz w:val="20"/>
+          <w:szCs w:val="20"/>
+        </w:rPr>
+        <w:t xml:space="preserve">Project Management: </w:t>
+      </w:r>
+      <w:r>
+        <w:rPr>
+          <w:rFonts w:ascii="Times New Roman" w:eastAsia="Calibri" w:hAnsi="Times New Roman" w:cs="Times New Roman"/>
+          <w:sz w:val="20"/>
+          <w:szCs w:val="20"/>
+        </w:rPr>
+        <w:t xml:space="preserve">Participated in the development of project plans, operating plans, and supporting budgets: determining scope, methods, and resource requirements and schedules for projects. </w:t>
+      </w:r>
+      <w:r>
+        <w:rPr>
+          <w:rFonts w:ascii="Times New Roman" w:hAnsi="Times New Roman" w:cs="Times New Roman"/>
+          <w:sz w:val="20"/>
+          <w:szCs w:val="20"/>
+        </w:rPr>
+        <w:t>Developed framework and manages the tracking of interdependencies within or across projects. Accountable for the coordination of collection and validation of business requirements. Determined the impact of current/existing technologies on the project. Worked on assignments of diverse and complex scope.</w:t>
+      </w:r>
+      <w:r>
+        <w:rPr>
+          <w:rFonts w:ascii="Times New Roman" w:hAnsi="Times New Roman" w:cs="Times New Roman"/>
+          <w:iCs/>
+          <w:sz w:val="20"/>
+          <w:szCs w:val="20"/>
+        </w:rPr>
+        <w:t xml:space="preserve"> Implements solutions leveraging any of the management consulting capability pillars, including organization design and mission support optimization, process improvement, performance management, strategy development and transformation, change management, IT strategy, and business architecture.</w:t>
+      </w:r>
+    </w:p>
+    <w:p>
+      <w:pPr>
+        <w:spacing w:after="0"/>
+        <w:contextualSpacing/>
+        <w:rPr>
+          <w:rFonts w:ascii="Times New Roman" w:hAnsi="Times New Roman" w:cs="Times New Roman"/>
+          <w:bCs/>
+          <w:sz w:val="20"/>
+          <w:szCs w:val="20"/>
+        </w:rPr>
+      </w:pPr>
+      <w:r>
+        <w:rPr>
+          <w:rFonts w:ascii="Times New Roman" w:hAnsi="Times New Roman" w:cs="Times New Roman"/>
+          <w:b/>
+          <w:sz w:val="20"/>
+          <w:szCs w:val="20"/>
+        </w:rPr>
+        <w:t>Data Management and Business Intelligence:</w:t>
+      </w:r>
+      <w:r>
+        <w:rPr>
+          <w:rFonts w:ascii="Times New Roman" w:hAnsi="Times New Roman" w:cs="Times New Roman"/>
+          <w:bCs/>
+          <w:sz w:val="20"/>
+          <w:szCs w:val="20"/>
+        </w:rPr>
+        <w:t xml:space="preserve"> Skilled in </w:t>
+      </w:r>
+      <w:r>
+        <w:rPr>
+          <w:rFonts w:ascii="Times New Roman" w:hAnsi="Times New Roman" w:cs="Times New Roman"/>
+          <w:bCs/>
+          <w:sz w:val="20"/>
+          <w:szCs w:val="20"/>
+        </w:rPr>
+        <w:t xml:space="preserve">managing data in relational database management systems handling structured data among entities and variables.  Knowledgeable in connecting to multiple data sources using automation techniques. Familiar in </w:t>
+      </w:r>
+      <w:r>
+        <w:rPr>
+          <w:rFonts w:ascii="Times New Roman" w:hAnsi="Times New Roman" w:cs="Times New Roman"/>
+          <w:bCs/>
+          <w:sz w:val="20"/>
+          <w:szCs w:val="20"/>
+        </w:rPr>
+        <w:t xml:space="preserve">business intelligence technologies include </w:t>
+      </w:r>
+      <w:r>
+        <w:rPr>
+          <w:rFonts w:ascii="Times New Roman" w:hAnsi="Times New Roman" w:cs="Times New Roman"/>
+          <w:bCs/>
+          <w:sz w:val="20"/>
+          <w:szCs w:val="20"/>
+        </w:rPr>
+        <w:t xml:space="preserve">data modeling, </w:t>
+      </w:r>
+      <w:r>
+        <w:rPr>
+          <w:rFonts w:ascii="Times New Roman" w:hAnsi="Times New Roman" w:cs="Times New Roman"/>
+          <w:bCs/>
+          <w:sz w:val="20"/>
+          <w:szCs w:val="20"/>
+        </w:rPr>
+        <w:t xml:space="preserve">reporting, </w:t>
+      </w:r>
+      <w:r>
+        <w:rPr>
+          <w:rFonts w:ascii="Times New Roman" w:hAnsi="Times New Roman" w:cs="Times New Roman"/>
+          <w:bCs/>
+          <w:sz w:val="20"/>
+          <w:szCs w:val="20"/>
+        </w:rPr>
+        <w:t xml:space="preserve">visualizations, </w:t>
+      </w:r>
+      <w:r>
+        <w:rPr>
+          <w:rFonts w:ascii="Times New Roman" w:hAnsi="Times New Roman" w:cs="Times New Roman"/>
+          <w:bCs/>
+          <w:sz w:val="20"/>
+          <w:szCs w:val="20"/>
+        </w:rPr>
+        <w:t>dashboard development, predictive analytics, and prescriptive analytics.</w:t>
+      </w:r>
+    </w:p>
+    <w:p>
+      <w:pPr>
+        <w:spacing w:after="0"/>
+        <w:contextualSpacing/>
+        <w:rPr>
+          <w:rFonts w:ascii="Times New Roman" w:hAnsi="Times New Roman" w:cs="Times New Roman"/>
+          <w:b/>
+          <w:color w:val="auto"/>
+          <w:sz w:val="20"/>
+          <w:szCs w:val="20"/>
+        </w:rPr>
+      </w:pPr>
+      <w:r>
+        <w:rPr>
+          <w:rFonts w:ascii="Times New Roman" w:hAnsi="Times New Roman" w:cs="Times New Roman"/>
+          <w:b/>
+          <w:sz w:val="20"/>
+          <w:szCs w:val="20"/>
+        </w:rPr>
+        <w:t xml:space="preserve">IT Management: </w:t>
+      </w:r>
+      <w:r>
+        <w:rPr>
+          <w:rFonts w:ascii="Times New Roman" w:hAnsi="Times New Roman" w:cs="Times New Roman"/>
+          <w:color w:val="212121"/>
+          <w:sz w:val="20"/>
+          <w:szCs w:val="20"/>
+          <w:shd w:val="clear" w:color="auto" w:fill="FFFFFF"/>
+        </w:rPr>
+        <w:t>Participates and works with internal/external IT Teams. Develops and updates project plans that include work breakdown structures, project objectives, technologies, systems, specifications, schedules, funding, and staffing.</w:t>
+      </w:r>
+      <w:r>
+        <w:rPr>
+          <w:rFonts w:ascii="Times New Roman" w:hAnsi="Times New Roman" w:cs="Times New Roman"/>
+          <w:color w:val="000000"/>
+          <w:sz w:val="20"/>
+          <w:szCs w:val="20"/>
+        </w:rPr>
+        <w:t xml:space="preserve"> Supported the Customer’s annual exercises, planned monthly relocations, and unplanned real-world events. Coordinated and participated in installation and renovation projects and prepared status reports on system checks, </w:t>
+      </w:r>
+      <w:r>
+        <w:rPr>
+          <w:rFonts w:ascii="Times New Roman" w:hAnsi="Times New Roman" w:cs="Times New Roman"/>
+          <w:color w:val="000000"/>
+          <w:sz w:val="20"/>
+          <w:szCs w:val="20"/>
+        </w:rPr>
+        <w:t xml:space="preserve">and </w:t>
+      </w:r>
+      <w:r>
+        <w:rPr>
+          <w:rFonts w:ascii="Times New Roman" w:hAnsi="Times New Roman" w:cs="Times New Roman"/>
+          <w:color w:val="000000"/>
+          <w:sz w:val="20"/>
+          <w:szCs w:val="20"/>
+        </w:rPr>
+        <w:t>relocation preparation</w:t>
+      </w:r>
+      <w:r>
+        <w:rPr>
+          <w:rFonts w:ascii="Times New Roman" w:hAnsi="Times New Roman" w:cs="Times New Roman"/>
+          <w:color w:val="000000"/>
+          <w:sz w:val="20"/>
+          <w:szCs w:val="20"/>
+        </w:rPr>
+        <w:t>, and relocation.</w:t>
+      </w:r>
+    </w:p>
+    <w:p>
+      <w:pPr>
+        <w:spacing w:after="0"/>
+        <w:rPr>
+          <w:rFonts w:ascii="Times New Roman" w:eastAsia="Times New Roman" w:hAnsi="Times New Roman" w:cs="Times New Roman"/>
+          <w:color w:val="auto"/>
+          <w:sz w:val="20"/>
+          <w:szCs w:val="20"/>
+        </w:rPr>
+      </w:pPr>
+      <w:r>
+        <w:rPr>
+          <w:rFonts w:ascii="Times New Roman" w:hAnsi="Times New Roman" w:cs="Times New Roman"/>
+          <w:b/>
+          <w:sz w:val="20"/>
+          <w:szCs w:val="20"/>
+        </w:rPr>
+        <w:t>Relationship Management:</w:t>
+      </w:r>
+      <w:r>
+        <w:rPr>
+          <w:rFonts w:ascii="Times New Roman" w:hAnsi="Times New Roman" w:cs="Times New Roman"/>
+          <w:iCs/>
+          <w:sz w:val="20"/>
+          <w:szCs w:val="20"/>
+        </w:rPr>
+        <w:t xml:space="preserve"> </w:t>
+      </w:r>
+      <w:r>
+        <w:rPr>
+          <w:rFonts w:ascii="Times New Roman" w:hAnsi="Times New Roman" w:cs="Times New Roman"/>
+          <w:sz w:val="20"/>
+          <w:szCs w:val="20"/>
+        </w:rPr>
+        <w:t>Established strong customer relationships and worked with business development teams to expand awareness of the contract portfolio and to increase proposal win/loss ratio. A p</w:t>
+      </w:r>
+      <w:r>
+        <w:rPr>
+          <w:rFonts w:ascii="Times New Roman" w:hAnsi="Times New Roman" w:cs="Times New Roman"/>
+          <w:iCs/>
+          <w:spacing w:val="-3"/>
+          <w:sz w:val="20"/>
+          <w:szCs w:val="20"/>
+        </w:rPr>
+        <w:t>roven strategist capable of increasing revenues by establishing distribution channels</w:t>
+      </w:r>
+      <w:r>
+        <w:rPr>
+          <w:rFonts w:ascii="Times New Roman" w:eastAsia="Times New Roman" w:hAnsi="Times New Roman" w:cs="Times New Roman"/>
+          <w:color w:val="auto"/>
+          <w:sz w:val="20"/>
+          <w:szCs w:val="20"/>
+        </w:rPr>
+        <w:t>.</w:t>
+      </w:r>
+    </w:p>
+    <w:p>
+      <w:pPr>
+        <w:spacing w:after="0"/>
+        <w:contextualSpacing/>
+        <w:rPr>
+          <w:rFonts w:ascii="Times New Roman" w:hAnsi="Times New Roman" w:cs="Times New Roman"/>
+          <w:b/>
+          <w:color w:val="auto"/>
+          <w:sz w:val="20"/>
+          <w:szCs w:val="20"/>
+        </w:rPr>
+      </w:pPr>
+    </w:p>
+    <w:p>
+      <w:pPr>
         <w:shd w:val="clear" w:color="auto" w:fill="FFFFFF"/>
         <w:spacing w:after="0"/>
         <w:rPr>
-          <w:rFonts w:ascii="Times New Roman" w:eastAsia="Calibri" w:hAnsi="Times New Roman" w:cs="Times New Roman"/>
-          <w:color w:val="000000"/>
-          <w:sz w:val="20"/>
-          <w:szCs w:val="20"/>
-        </w:rPr>
-      </w:pPr>
-    </w:p>
-    <w:p>
-      <w:pPr>
-        <w:spacing w:after="0"/>
-        <w:rPr>
-          <w:rFonts w:ascii="Times New Roman" w:hAnsi="Times New Roman" w:cs="Times New Roman"/>
-          <w:sz w:val="20"/>
-          <w:szCs w:val="20"/>
-        </w:rPr>
-      </w:pPr>
-      <w:r>
-        <w:rPr>
-          <w:rFonts w:ascii="Times New Roman" w:hAnsi="Times New Roman" w:cs="Times New Roman"/>
-          <w:sz w:val="20"/>
-          <w:szCs w:val="20"/>
-        </w:rPr>
-        <w:t>April 21, 2021</w:t>
-      </w:r>
-    </w:p>
-    <w:p>
-      <w:pPr>
-        <w:spacing w:after="0"/>
-        <w:rPr>
-          <w:rFonts w:ascii="Times New Roman" w:hAnsi="Times New Roman" w:cs="Times New Roman"/>
-          <w:sz w:val="20"/>
-          <w:szCs w:val="20"/>
-        </w:rPr>
-      </w:pPr>
-    </w:p>
-    <w:p>
-      <w:pPr>
-        <w:spacing w:after="0"/>
-        <w:rPr>
-          <w:rFonts w:ascii="Times New Roman" w:hAnsi="Times New Roman" w:cs="Times New Roman"/>
-          <w:sz w:val="20"/>
-          <w:szCs w:val="20"/>
-        </w:rPr>
-      </w:pPr>
-    </w:p>
-    <w:p>
-      <w:pPr>
-        <w:spacing w:after="0"/>
-        <w:rPr>
-          <w:rFonts w:ascii="Times New Roman" w:hAnsi="Times New Roman" w:cs="Times New Roman"/>
-          <w:sz w:val="20"/>
-          <w:szCs w:val="20"/>
-        </w:rPr>
-      </w:pPr>
-      <w:r>
-        <w:rPr>
-          <w:rFonts w:ascii="Times New Roman" w:hAnsi="Times New Roman" w:cs="Times New Roman"/>
-          <w:sz w:val="20"/>
-          <w:szCs w:val="20"/>
-        </w:rPr>
-        <w:t>Human Resources</w:t>
-      </w:r>
-    </w:p>
-    <w:p>
-      <w:pPr>
-        <w:spacing w:after="0"/>
-        <w:rPr>
-          <w:rFonts w:ascii="Times New Roman" w:hAnsi="Times New Roman" w:cs="Times New Roman"/>
-          <w:sz w:val="20"/>
-          <w:szCs w:val="20"/>
-        </w:rPr>
-      </w:pPr>
-      <w:r>
-        <w:rPr>
-          <w:rFonts w:ascii="Times New Roman" w:hAnsi="Times New Roman" w:cs="Times New Roman"/>
-          <w:sz w:val="20"/>
-          <w:szCs w:val="20"/>
-        </w:rPr>
-        <w:t>Gwinnett County Public Schools</w:t>
-      </w:r>
-    </w:p>
-    <w:p>
-      <w:pPr>
-        <w:spacing w:after="0"/>
-        <w:rPr>
-          <w:rFonts w:ascii="Times New Roman" w:hAnsi="Times New Roman" w:cs="Times New Roman"/>
-          <w:sz w:val="20"/>
-          <w:szCs w:val="20"/>
-        </w:rPr>
-      </w:pPr>
-      <w:r>
-        <w:rPr>
-          <w:rFonts w:ascii="Times New Roman" w:hAnsi="Times New Roman" w:cs="Times New Roman"/>
-          <w:sz w:val="20"/>
-          <w:szCs w:val="20"/>
-        </w:rPr>
-        <w:t>437 Old Peachtree Road, N.W.</w:t>
-      </w:r>
-    </w:p>
-    <w:p>
-      <w:pPr>
-        <w:spacing w:after="0"/>
-        <w:rPr>
-          <w:rFonts w:ascii="Times New Roman" w:hAnsi="Times New Roman" w:cs="Times New Roman"/>
-          <w:sz w:val="20"/>
-          <w:szCs w:val="20"/>
-        </w:rPr>
-      </w:pPr>
-      <w:r>
-        <w:rPr>
-          <w:rFonts w:ascii="Times New Roman" w:hAnsi="Times New Roman" w:cs="Times New Roman"/>
-          <w:sz w:val="20"/>
-          <w:szCs w:val="20"/>
-        </w:rPr>
-        <w:t>Suwanee, GA</w:t>
-      </w:r>
-    </w:p>
-    <w:p>
-      <w:pPr>
-        <w:spacing w:after="0"/>
-        <w:rPr>
-          <w:rFonts w:ascii="Times New Roman" w:hAnsi="Times New Roman" w:cs="Times New Roman"/>
-          <w:sz w:val="20"/>
-          <w:szCs w:val="20"/>
-        </w:rPr>
-      </w:pPr>
-    </w:p>
-    <w:p>
-      <w:pPr>
-        <w:spacing w:after="0"/>
-        <w:rPr>
-          <w:rFonts w:ascii="Times New Roman" w:hAnsi="Times New Roman" w:cs="Times New Roman"/>
-          <w:sz w:val="20"/>
-          <w:szCs w:val="20"/>
-        </w:rPr>
-      </w:pPr>
-    </w:p>
-    <w:p>
-      <w:pPr>
-        <w:spacing w:after="0"/>
-        <w:rPr>
-          <w:rFonts w:ascii="Times New Roman" w:hAnsi="Times New Roman" w:cs="Times New Roman"/>
-          <w:sz w:val="20"/>
-          <w:szCs w:val="20"/>
-        </w:rPr>
-      </w:pPr>
-      <w:r>
-        <w:rPr>
-          <w:rFonts w:ascii="Times New Roman" w:hAnsi="Times New Roman" w:cs="Times New Roman"/>
-          <w:sz w:val="20"/>
-          <w:szCs w:val="20"/>
-        </w:rPr>
-        <w:t>Dear Hiring Manager,</w:t>
-      </w:r>
-    </w:p>
-    <w:p>
-      <w:pPr>
-        <w:spacing w:after="0"/>
-        <w:rPr>
-          <w:rFonts w:ascii="Times New Roman" w:hAnsi="Times New Roman" w:cs="Times New Roman"/>
-          <w:sz w:val="20"/>
-          <w:szCs w:val="20"/>
-        </w:rPr>
-      </w:pPr>
-    </w:p>
-    <w:p>
-      <w:pPr>
-        <w:spacing w:after="0"/>
-        <w:ind w:right="-144"/>
-        <w:rPr>
-          <w:rFonts w:ascii="Times New Roman" w:eastAsia="Times New Roman" w:hAnsi="Times New Roman" w:cs="Times New Roman"/>
-          <w:sz w:val="20"/>
-          <w:szCs w:val="20"/>
-        </w:rPr>
-      </w:pPr>
-      <w:r>
-        <w:rPr>
-          <w:rFonts w:ascii="Times New Roman" w:eastAsia="Times New Roman" w:hAnsi="Times New Roman" w:cs="Times New Roman"/>
-          <w:sz w:val="20"/>
-          <w:szCs w:val="20"/>
-        </w:rPr>
-        <w:t xml:space="preserve">I would like to express my interest in the </w:t>
-      </w:r>
-      <w:r>
-        <w:rPr>
-          <w:rFonts w:ascii="Times New Roman" w:eastAsia="Times New Roman" w:hAnsi="Times New Roman" w:cs="Times New Roman"/>
-          <w:sz w:val="20"/>
-          <w:szCs w:val="20"/>
-        </w:rPr>
-        <w:t xml:space="preserve">Senior Programmer </w:t>
-      </w:r>
-      <w:r>
-        <w:rPr>
-          <w:rFonts w:ascii="Times New Roman" w:eastAsia="Times New Roman" w:hAnsi="Times New Roman" w:cs="Times New Roman"/>
-          <w:sz w:val="20"/>
-          <w:szCs w:val="20"/>
-        </w:rPr>
-        <w:t>Analyst</w:t>
-      </w:r>
-      <w:r>
-        <w:rPr>
-          <w:rFonts w:ascii="Times New Roman" w:eastAsia="Times New Roman" w:hAnsi="Times New Roman" w:cs="Times New Roman"/>
-          <w:sz w:val="20"/>
-          <w:szCs w:val="20"/>
-        </w:rPr>
-        <w:t xml:space="preserve">, Enterprise Analytics in the Office of Data Governance, </w:t>
-      </w:r>
-      <w:r>
-        <w:rPr>
-          <w:rFonts w:ascii="Times New Roman" w:eastAsia="Times New Roman" w:hAnsi="Times New Roman" w:cs="Times New Roman"/>
-          <w:sz w:val="20"/>
-          <w:szCs w:val="20"/>
-        </w:rPr>
-        <w:t xml:space="preserve">and the opportunity to apply my expertise in the industry. When reviewing the job description, I was thrilled to discover how well my experience aligns with your needs and requirements. I was drawn to apply because, from reviewing your company’s website, I feel your core mission and culture suit what I offer professionally. </w:t>
-      </w:r>
-    </w:p>
-    <w:p>
-      <w:pPr>
-        <w:spacing w:after="0"/>
-        <w:ind w:right="-144"/>
-        <w:rPr>
-          <w:rFonts w:ascii="Times New Roman" w:hAnsi="Times New Roman" w:cs="Times New Roman"/>
-          <w:sz w:val="20"/>
-          <w:szCs w:val="20"/>
-        </w:rPr>
-      </w:pPr>
-    </w:p>
-    <w:p>
-      <w:pPr>
-        <w:spacing w:after="0"/>
-        <w:ind w:right="-144"/>
-        <w:rPr>
-          <w:rFonts w:ascii="Times New Roman" w:eastAsia="Times New Roman" w:hAnsi="Times New Roman" w:cs="Times New Roman"/>
-          <w:sz w:val="20"/>
-          <w:szCs w:val="20"/>
-        </w:rPr>
-      </w:pPr>
-      <w:r>
-        <w:rPr>
-          <w:rFonts w:ascii="Times New Roman" w:hAnsi="Times New Roman" w:cs="Times New Roman"/>
-          <w:sz w:val="20"/>
-          <w:szCs w:val="20"/>
-        </w:rPr>
-        <w:t xml:space="preserve">In each role </w:t>
-      </w:r>
-      <w:r>
-        <w:rPr>
-          <w:rFonts w:ascii="Times New Roman" w:hAnsi="Times New Roman" w:cs="Times New Roman"/>
-          <w:sz w:val="20"/>
-          <w:szCs w:val="20"/>
-        </w:rPr>
-        <w:t>I have</w:t>
-      </w:r>
-      <w:r>
-        <w:rPr>
-          <w:rFonts w:ascii="Times New Roman" w:hAnsi="Times New Roman" w:cs="Times New Roman"/>
-          <w:sz w:val="20"/>
-          <w:szCs w:val="20"/>
-        </w:rPr>
-        <w:t xml:space="preserve"> held, performance goals were exceeded, and significant revenue gains were made. </w:t>
-      </w:r>
-      <w:r>
-        <w:rPr>
-          <w:rFonts w:ascii="Times New Roman" w:eastAsia="Times New Roman" w:hAnsi="Times New Roman" w:cs="Times New Roman"/>
-          <w:sz w:val="20"/>
-          <w:szCs w:val="20"/>
-        </w:rPr>
-        <w:t xml:space="preserve">I have developed a portfolio of skills, abilities, and instincts that drive me to excel in managing and developing relationships with key stakeholders and customers. </w:t>
-      </w:r>
-      <w:r>
-        <w:rPr>
-          <w:rFonts w:ascii="Times New Roman" w:hAnsi="Times New Roman" w:cs="Times New Roman"/>
-          <w:w w:val="105"/>
-          <w:sz w:val="20"/>
-          <w:szCs w:val="20"/>
-        </w:rPr>
-        <w:t xml:space="preserve">A significant skill of mine is applying </w:t>
-      </w:r>
-      <w:r>
-        <w:rPr>
-          <w:rFonts w:ascii="Times New Roman" w:eastAsia="Times New Roman" w:hAnsi="Times New Roman" w:cs="Times New Roman"/>
-          <w:sz w:val="20"/>
-          <w:szCs w:val="20"/>
-        </w:rPr>
-        <w:t xml:space="preserve">systems thinking to support organizational success by going above and beyond to achieve goals. Abilities applicable to this role comprise of strategic thinking and planning, </w:t>
-      </w:r>
-      <w:r>
-        <w:rPr>
-          <w:rFonts w:ascii="Times New Roman" w:eastAsia="Times New Roman" w:hAnsi="Times New Roman" w:cs="Times New Roman"/>
-          <w:sz w:val="20"/>
-          <w:szCs w:val="20"/>
-        </w:rPr>
-        <w:t xml:space="preserve">data analytics, gathering and documenting business requirements, utilizing business intelligence to design reports and dashboard reporting, </w:t>
-      </w:r>
-      <w:r>
-        <w:rPr>
-          <w:rFonts w:ascii="Times New Roman" w:eastAsia="Times New Roman" w:hAnsi="Times New Roman" w:cs="Times New Roman"/>
-          <w:sz w:val="20"/>
-          <w:szCs w:val="20"/>
-        </w:rPr>
-        <w:t xml:space="preserve">project planning and </w:t>
-      </w:r>
-      <w:proofErr w:type="gramStart"/>
-      <w:r>
-        <w:rPr>
-          <w:rFonts w:ascii="Times New Roman" w:eastAsia="Times New Roman" w:hAnsi="Times New Roman" w:cs="Times New Roman"/>
-          <w:sz w:val="20"/>
-          <w:szCs w:val="20"/>
-        </w:rPr>
-        <w:t>execution</w:t>
-      </w:r>
-      <w:r>
-        <w:rPr>
-          <w:rFonts w:ascii="Times New Roman" w:eastAsia="Times New Roman" w:hAnsi="Times New Roman" w:cs="Times New Roman"/>
-          <w:sz w:val="20"/>
-          <w:szCs w:val="20"/>
-        </w:rPr>
-        <w:t xml:space="preserve">,  </w:t>
-      </w:r>
-      <w:r>
-        <w:rPr>
-          <w:rFonts w:ascii="Times New Roman" w:eastAsia="Times New Roman" w:hAnsi="Times New Roman" w:cs="Times New Roman"/>
-          <w:sz w:val="20"/>
-          <w:szCs w:val="20"/>
-        </w:rPr>
-        <w:t>managing</w:t>
-      </w:r>
-      <w:proofErr w:type="gramEnd"/>
-      <w:r>
-        <w:rPr>
-          <w:rFonts w:ascii="Times New Roman" w:eastAsia="Times New Roman" w:hAnsi="Times New Roman" w:cs="Times New Roman"/>
-          <w:sz w:val="20"/>
-          <w:szCs w:val="20"/>
-        </w:rPr>
-        <w:t xml:space="preserve"> multiple priorities</w:t>
-      </w:r>
-      <w:r>
-        <w:rPr>
-          <w:rFonts w:ascii="Times New Roman" w:eastAsia="Times New Roman" w:hAnsi="Times New Roman" w:cs="Times New Roman"/>
-          <w:sz w:val="20"/>
-          <w:szCs w:val="20"/>
-        </w:rPr>
-        <w:t xml:space="preserve">, </w:t>
-      </w:r>
-      <w:r>
-        <w:rPr>
-          <w:rFonts w:ascii="Times New Roman" w:eastAsia="Times New Roman" w:hAnsi="Times New Roman" w:cs="Times New Roman"/>
-          <w:sz w:val="20"/>
-          <w:szCs w:val="20"/>
-        </w:rPr>
-        <w:t xml:space="preserve">and handling confidential information. </w:t>
-      </w:r>
-    </w:p>
-    <w:p>
-      <w:pPr>
-        <w:pStyle w:val="yiv9035963061msonormal"/>
-        <w:spacing w:before="0" w:beforeAutospacing="0" w:after="0" w:afterAutospacing="0"/>
-        <w:rPr>
-          <w:sz w:val="20"/>
-          <w:szCs w:val="20"/>
-        </w:rPr>
-      </w:pPr>
-    </w:p>
-    <w:p>
-      <w:pPr>
-        <w:pStyle w:val="yiv9035963061msonormal"/>
-        <w:spacing w:before="0" w:beforeAutospacing="0" w:after="0" w:afterAutospacing="0"/>
-        <w:rPr>
-          <w:sz w:val="20"/>
-          <w:szCs w:val="20"/>
-        </w:rPr>
-      </w:pPr>
-      <w:r>
-        <w:rPr>
-          <w:sz w:val="20"/>
-          <w:szCs w:val="20"/>
-        </w:rPr>
-        <w:t xml:space="preserve">It is for these reasons that I believe I am the perfect candidate for the position at your organization. In assessing my qualifications, please consider the following: </w:t>
-      </w:r>
-    </w:p>
-    <w:p>
-      <w:pPr>
-        <w:pStyle w:val="yiv9035963061msonormal"/>
-        <w:spacing w:before="0" w:beforeAutospacing="0" w:after="0" w:afterAutospacing="0"/>
-        <w:rPr>
-          <w:sz w:val="20"/>
-          <w:szCs w:val="20"/>
-        </w:rPr>
-      </w:pPr>
-    </w:p>
-    <w:p>
-      <w:pPr>
-        <w:spacing w:after="0"/>
-        <w:contextualSpacing/>
-        <w:rPr>
-          <w:rFonts w:ascii="Times New Roman" w:hAnsi="Times New Roman" w:cs="Times New Roman"/>
-          <w:iCs/>
-          <w:sz w:val="20"/>
-          <w:szCs w:val="20"/>
-        </w:rPr>
-      </w:pPr>
-      <w:r>
-        <w:rPr>
-          <w:rFonts w:ascii="Times New Roman" w:eastAsia="Calibri" w:hAnsi="Times New Roman" w:cs="Times New Roman"/>
-          <w:b/>
-          <w:sz w:val="20"/>
-          <w:szCs w:val="20"/>
-        </w:rPr>
-        <w:t xml:space="preserve">Project Management: </w:t>
-      </w:r>
-      <w:r>
-        <w:rPr>
-          <w:rFonts w:ascii="Times New Roman" w:eastAsia="Calibri" w:hAnsi="Times New Roman" w:cs="Times New Roman"/>
-          <w:sz w:val="20"/>
-          <w:szCs w:val="20"/>
-        </w:rPr>
-        <w:t xml:space="preserve">Participated in the development of project plans, operating plans, and supporting budgets: determining scope, methods, and resource requirements and schedules for projects. </w:t>
-      </w:r>
-      <w:r>
-        <w:rPr>
-          <w:rFonts w:ascii="Times New Roman" w:hAnsi="Times New Roman" w:cs="Times New Roman"/>
-          <w:sz w:val="20"/>
-          <w:szCs w:val="20"/>
-        </w:rPr>
-        <w:t>Developed framework and manages the tracking of interdependencies within or across projects. Accountable for the coordination of collection and validation of business requirements. Determined the impact of current/existing technologies on the project. Worked on assignments of diverse and complex scope.</w:t>
-      </w:r>
-      <w:r>
-        <w:rPr>
-          <w:rFonts w:ascii="Times New Roman" w:hAnsi="Times New Roman" w:cs="Times New Roman"/>
-          <w:iCs/>
-          <w:sz w:val="20"/>
-          <w:szCs w:val="20"/>
-        </w:rPr>
-        <w:t xml:space="preserve"> Implements solutions leveraging any of the management consulting capability pillars, including organization design and mission support optimization, process improvement, performance management, strategy development and transformation, change management, IT strategy, and business architecture.</w:t>
-      </w:r>
-    </w:p>
-    <w:p>
-      <w:pPr>
-        <w:spacing w:after="0"/>
-        <w:contextualSpacing/>
-        <w:rPr>
-          <w:rFonts w:ascii="Times New Roman" w:hAnsi="Times New Roman" w:cs="Times New Roman"/>
-          <w:bCs/>
-          <w:sz w:val="20"/>
-          <w:szCs w:val="20"/>
-        </w:rPr>
-      </w:pPr>
-      <w:r>
-        <w:rPr>
-          <w:rFonts w:ascii="Times New Roman" w:hAnsi="Times New Roman" w:cs="Times New Roman"/>
-          <w:b/>
-          <w:sz w:val="20"/>
-          <w:szCs w:val="20"/>
-        </w:rPr>
-        <w:t>Data Management and Business Intelligence:</w:t>
-      </w:r>
-      <w:r>
-        <w:rPr>
-          <w:rFonts w:ascii="Times New Roman" w:hAnsi="Times New Roman" w:cs="Times New Roman"/>
-          <w:bCs/>
-          <w:sz w:val="20"/>
-          <w:szCs w:val="20"/>
-        </w:rPr>
-        <w:t xml:space="preserve"> Skilled in building reports, visualizations, and dashboards to tell a story </w:t>
-      </w:r>
-      <w:r>
-        <w:rPr>
-          <w:rFonts w:ascii="Times New Roman" w:hAnsi="Times New Roman" w:cs="Times New Roman"/>
-          <w:bCs/>
-          <w:sz w:val="20"/>
-          <w:szCs w:val="20"/>
-        </w:rPr>
-        <w:t xml:space="preserve">using the data presented.  Knowledgeable to connect to multiple data sources using automation techniques.  Exercise sound judgment in  </w:t>
-      </w:r>
-    </w:p>
-    <w:p>
-      <w:pPr>
-        <w:spacing w:after="0"/>
-        <w:contextualSpacing/>
-        <w:rPr>
-          <w:rFonts w:ascii="Times New Roman" w:hAnsi="Times New Roman" w:cs="Times New Roman"/>
-          <w:b/>
-          <w:color w:val="auto"/>
-          <w:sz w:val="20"/>
-          <w:szCs w:val="20"/>
-        </w:rPr>
-      </w:pPr>
-      <w:r>
-        <w:rPr>
-          <w:rFonts w:ascii="Times New Roman" w:hAnsi="Times New Roman" w:cs="Times New Roman"/>
-          <w:b/>
-          <w:sz w:val="20"/>
-          <w:szCs w:val="20"/>
-        </w:rPr>
-        <w:t xml:space="preserve">IT Management: </w:t>
-      </w:r>
-      <w:r>
-        <w:rPr>
-          <w:rFonts w:ascii="Times New Roman" w:hAnsi="Times New Roman" w:cs="Times New Roman"/>
-          <w:color w:val="212121"/>
-          <w:sz w:val="20"/>
-          <w:szCs w:val="20"/>
-          <w:shd w:val="clear" w:color="auto" w:fill="FFFFFF"/>
-        </w:rPr>
-        <w:t>Participates and works with internal/external IT Teams. Develops and updates project plans that include work breakdown structures, project objectives, technologies, systems, specifications, schedules, funding, and staffing.</w:t>
-      </w:r>
-      <w:r>
-        <w:rPr>
-          <w:rFonts w:ascii="Times New Roman" w:hAnsi="Times New Roman" w:cs="Times New Roman"/>
-          <w:color w:val="000000"/>
-          <w:sz w:val="20"/>
-          <w:szCs w:val="20"/>
-        </w:rPr>
-        <w:t xml:space="preserve"> Supported the Customer’s annual exercises, planned monthly relocations, and unplanned real-world events. Coordinated and participated in installation and renovation projects and prepared status reports on system checks, relocation preparation, and relocation</w:t>
-      </w:r>
-      <w:r>
-        <w:rPr>
-          <w:rFonts w:ascii="Times New Roman" w:hAnsi="Times New Roman" w:cs="Times New Roman"/>
-          <w:color w:val="000000"/>
-          <w:sz w:val="20"/>
-          <w:szCs w:val="20"/>
-        </w:rPr>
-        <w:t>.</w:t>
-      </w:r>
-    </w:p>
-    <w:p>
-      <w:pPr>
-        <w:spacing w:after="0"/>
-        <w:contextualSpacing/>
-        <w:rPr>
-          <w:rFonts w:ascii="Times New Roman" w:hAnsi="Times New Roman" w:cs="Times New Roman"/>
-          <w:sz w:val="20"/>
-          <w:szCs w:val="20"/>
-        </w:rPr>
-      </w:pPr>
-      <w:r>
-        <w:rPr>
-          <w:rFonts w:ascii="Times New Roman" w:hAnsi="Times New Roman" w:cs="Times New Roman"/>
-          <w:b/>
-          <w:color w:val="auto"/>
-          <w:sz w:val="20"/>
-          <w:szCs w:val="20"/>
-        </w:rPr>
-        <w:t xml:space="preserve">Leadership &amp; Management: </w:t>
-      </w:r>
-      <w:r>
-        <w:rPr>
-          <w:rFonts w:ascii="Times New Roman" w:hAnsi="Times New Roman" w:cs="Times New Roman"/>
-          <w:bCs/>
-          <w:iCs/>
-          <w:color w:val="auto"/>
-          <w:kern w:val="36"/>
-          <w:sz w:val="20"/>
-          <w:szCs w:val="20"/>
-        </w:rPr>
-        <w:t>Researched and investigated the new and improved business and management practices for application to agency programs or operations.</w:t>
-      </w:r>
-      <w:r>
-        <w:rPr>
-          <w:rFonts w:ascii="Times New Roman" w:hAnsi="Times New Roman" w:cs="Times New Roman"/>
-          <w:color w:val="auto"/>
-          <w:sz w:val="20"/>
-          <w:szCs w:val="20"/>
-        </w:rPr>
-        <w:t xml:space="preserve"> Served as an internal consultant to business leaders and work with stakeholders to evaluate business challenges, identified opportunities for influencing and implementing change initiatives, and builds ongoing support for talent solutions that meet the changing needs of the business.</w:t>
-      </w:r>
-    </w:p>
-    <w:p>
-      <w:pPr>
-        <w:spacing w:after="0"/>
-        <w:rPr>
           <w:rFonts w:ascii="Times New Roman" w:eastAsia="Times New Roman" w:hAnsi="Times New Roman" w:cs="Times New Roman"/>
           <w:color w:val="auto"/>
           <w:sz w:val="20"/>
@@ -733,82 +792,11 @@
       </w:pPr>
       <w:r>
         <w:rPr>
-          <w:rFonts w:ascii="Times New Roman" w:hAnsi="Times New Roman" w:cs="Times New Roman"/>
-          <w:b/>
-          <w:sz w:val="20"/>
-          <w:szCs w:val="20"/>
-        </w:rPr>
-        <w:t>Relationship Management:</w:t>
-      </w:r>
-      <w:r>
-        <w:rPr>
-          <w:rFonts w:ascii="Times New Roman" w:hAnsi="Times New Roman" w:cs="Times New Roman"/>
-          <w:iCs/>
-          <w:sz w:val="20"/>
-          <w:szCs w:val="20"/>
-        </w:rPr>
-        <w:t xml:space="preserve"> </w:t>
-      </w:r>
-      <w:r>
-        <w:rPr>
-          <w:rFonts w:ascii="Times New Roman" w:hAnsi="Times New Roman" w:cs="Times New Roman"/>
-          <w:sz w:val="20"/>
-          <w:szCs w:val="20"/>
-        </w:rPr>
-        <w:t>Established strong customer relationships and worked with business development teams to expand awareness of the contract portfolio and to increase proposal win/loss ratio. A p</w:t>
-      </w:r>
-      <w:r>
-        <w:rPr>
-          <w:rFonts w:ascii="Times New Roman" w:hAnsi="Times New Roman" w:cs="Times New Roman"/>
-          <w:iCs/>
-          <w:spacing w:val="-3"/>
-          <w:sz w:val="20"/>
-          <w:szCs w:val="20"/>
-        </w:rPr>
-        <w:t>roven strategist capable of increasing revenues by establishing distribution channels</w:t>
-      </w:r>
-      <w:r>
-        <w:rPr>
           <w:rFonts w:ascii="Times New Roman" w:eastAsia="Times New Roman" w:hAnsi="Times New Roman" w:cs="Times New Roman"/>
           <w:color w:val="auto"/>
           <w:sz w:val="20"/>
           <w:szCs w:val="20"/>
         </w:rPr>
-        <w:t>.</w:t>
-      </w:r>
-    </w:p>
-    <w:p>
-      <w:pPr>
-        <w:spacing w:after="0"/>
-        <w:contextualSpacing/>
-        <w:rPr>
-          <w:rFonts w:ascii="Times New Roman" w:hAnsi="Times New Roman" w:cs="Times New Roman"/>
-          <w:b/>
-          <w:color w:val="auto"/>
-          <w:sz w:val="20"/>
-          <w:szCs w:val="20"/>
-        </w:rPr>
-      </w:pPr>
-    </w:p>
-    <w:p>
-      <w:pPr>
-        <w:shd w:val="clear" w:color="auto" w:fill="FFFFFF"/>
-        <w:spacing w:after="0"/>
-        <w:rPr>
-          <w:rFonts w:ascii="Times New Roman" w:eastAsia="Times New Roman" w:hAnsi="Times New Roman" w:cs="Times New Roman"/>
-          <w:color w:val="auto"/>
-          <w:sz w:val="20"/>
-          <w:szCs w:val="20"/>
-        </w:rPr>
-      </w:pPr>
-      <w:r>
-        <w:rPr>
-          <w:rFonts w:ascii="Times New Roman" w:eastAsia="Times New Roman" w:hAnsi="Times New Roman" w:cs="Times New Roman"/>
-          <w:color w:val="auto"/>
-          <w:sz w:val="20"/>
-          <w:szCs w:val="20"/>
-        </w:rPr>
-        <w:lastRenderedPageBreak/>
         <w:t xml:space="preserve">As described </w:t>
       </w:r>
       <w:r>

</xml_diff>